<commit_message>
Bug fixes + Date & Time
</commit_message>
<xml_diff>
--- a/Dokumentation.docx
+++ b/Dokumentation.docx
@@ -1084,6 +1084,12 @@
     </w:sdt>
     <w:sdt>
       <w:sdtPr>
+        <w:rPr>
+          <w:rFonts w:asciiTheme="minorHAnsi" w:eastAsiaTheme="minorEastAsia" w:hAnsiTheme="minorHAnsi" w:cstheme="minorBidi"/>
+          <w:color w:val="auto"/>
+          <w:sz w:val="20"/>
+          <w:szCs w:val="20"/>
+        </w:rPr>
         <w:id w:val="2080711136"/>
         <w:docPartObj>
           <w:docPartGallery w:val="Table of Contents"/>
@@ -1092,12 +1098,8 @@
       </w:sdtPr>
       <w:sdtEndPr>
         <w:rPr>
-          <w:rFonts w:asciiTheme="minorHAnsi" w:eastAsiaTheme="minorEastAsia" w:hAnsiTheme="minorHAnsi" w:cstheme="minorBidi"/>
           <w:b/>
           <w:bCs/>
-          <w:color w:val="auto"/>
-          <w:sz w:val="20"/>
-          <w:szCs w:val="20"/>
         </w:rPr>
       </w:sdtEndPr>
       <w:sdtContent>
@@ -1880,25 +1882,7 @@
           <w:sz w:val="22"/>
           <w:szCs w:val="22"/>
         </w:rPr>
-        <w:t xml:space="preserve">Ich als User möchte die Gelegenheit haben, nach Haltestellen/Bahnhöfen zu suchen, da ich nicht alle auswendig </w:t>
-      </w:r>
-      <w:proofErr w:type="spellStart"/>
-      <w:r>
-        <w:rPr>
-          <w:bCs/>
-          <w:sz w:val="22"/>
-          <w:szCs w:val="22"/>
-        </w:rPr>
-        <w:t>weiss</w:t>
-      </w:r>
-      <w:proofErr w:type="spellEnd"/>
-      <w:r>
-        <w:rPr>
-          <w:bCs/>
-          <w:sz w:val="22"/>
-          <w:szCs w:val="22"/>
-        </w:rPr>
-        <w:t>.</w:t>
+        <w:t>Ich als User möchte die Gelegenheit haben, nach Haltestellen/Bahnhöfen zu suchen, da ich nicht alle auswendig weiss.</w:t>
       </w:r>
     </w:p>
     <w:p>
@@ -2106,43 +2090,7 @@
           <w:sz w:val="22"/>
           <w:szCs w:val="22"/>
         </w:rPr>
-        <w:t xml:space="preserve">Nice </w:t>
-      </w:r>
-      <w:proofErr w:type="spellStart"/>
-      <w:r>
-        <w:rPr>
-          <w:bCs/>
-          <w:sz w:val="22"/>
-          <w:szCs w:val="22"/>
-        </w:rPr>
-        <w:t>to</w:t>
-      </w:r>
-      <w:proofErr w:type="spellEnd"/>
-      <w:r>
-        <w:rPr>
-          <w:bCs/>
-          <w:sz w:val="22"/>
-          <w:szCs w:val="22"/>
-        </w:rPr>
-        <w:t xml:space="preserve"> </w:t>
-      </w:r>
-      <w:proofErr w:type="spellStart"/>
-      <w:r>
-        <w:rPr>
-          <w:bCs/>
-          <w:sz w:val="22"/>
-          <w:szCs w:val="22"/>
-        </w:rPr>
-        <w:t>have</w:t>
-      </w:r>
-      <w:proofErr w:type="spellEnd"/>
-      <w:r>
-        <w:rPr>
-          <w:bCs/>
-          <w:sz w:val="22"/>
-          <w:szCs w:val="22"/>
-        </w:rPr>
-        <w:t>:</w:t>
+        <w:t>Nice to have:</w:t>
       </w:r>
     </w:p>
     <w:p>
@@ -2391,7 +2339,44 @@
       </w:r>
     </w:p>
     <w:p/>
-    <w:p/>
+    <w:p>
+      <w:pPr>
+        <w:pStyle w:val="berschrift1"/>
+      </w:pPr>
+      <w:r>
+        <w:t>Reflexion</w:t>
+      </w:r>
+    </w:p>
+    <w:p>
+      <w:pPr>
+        <w:rPr>
+          <w:sz w:val="22"/>
+          <w:szCs w:val="22"/>
+        </w:rPr>
+      </w:pPr>
+      <w:r>
+        <w:rPr>
+          <w:sz w:val="22"/>
+          <w:szCs w:val="22"/>
+        </w:rPr>
+        <w:t>Deutlich zu sehen bei meiner Arbeit sind die grossen Unterschiede zwischen meinen Mockups und der finalen Software. Den Grund sehe ich darin, dass ich nicht gut einschätzen konnte, wie schwierig die Umsetzung meiner Ideen sein wird, da dies mein erstes grösseres C#-Projekt mit .NET ist.</w:t>
+      </w:r>
+    </w:p>
+    <w:p>
+      <w:pPr>
+        <w:rPr>
+          <w:sz w:val="22"/>
+          <w:szCs w:val="22"/>
+        </w:rPr>
+      </w:pPr>
+      <w:r>
+        <w:rPr>
+          <w:sz w:val="22"/>
+          <w:szCs w:val="22"/>
+        </w:rPr>
+        <w:t>Dennoch kann ich sagen, dass ich einiges dazu gelernt habe, sowohl in meinen Programmierkenntnissen als auch in der Arbeitsmethodik.</w:t>
+      </w:r>
+    </w:p>
     <w:sectPr>
       <w:pgSz w:w="11906" w:h="16838"/>
       <w:pgMar w:top="1417" w:right="1417" w:bottom="1134" w:left="1417" w:header="708" w:footer="708" w:gutter="0"/>

</xml_diff>